<commit_message>
Avances en canción y memoria
Co-Authored-By: rubenglezortiz <61495670+rubenglezortiz@users.noreply.github.com>
</commit_message>
<xml_diff>
--- a/MEMORIA GEOMETRY BASS.docx
+++ b/MEMORIA GEOMETRY BASS.docx
@@ -132,9 +132,145 @@
           <w:szCs w:val="23"/>
           <w:shd w:val="clear" w:color="auto" w:fill="FFFFFF"/>
         </w:rPr>
-        <w:t>L</w:t>
-      </w:r>
-      <w:r>
+        <w:t>Las contribuciones de cada uno</w:t>
+      </w:r>
+    </w:p>
+    <w:p>
+      <w:pPr>
+        <w:rPr>
+          <w:rFonts w:cstheme="minorHAnsi"/>
+          <w:color w:val="212529"/>
+          <w:sz w:val="23"/>
+          <w:szCs w:val="23"/>
+          <w:shd w:val="clear" w:color="auto" w:fill="FFFFFF"/>
+        </w:rPr>
+      </w:pPr>
+      <w:r>
+        <w:rPr>
+          <w:rFonts w:cstheme="minorHAnsi"/>
+          <w:color w:val="212529"/>
+          <w:sz w:val="23"/>
+          <w:szCs w:val="23"/>
+          <w:shd w:val="clear" w:color="auto" w:fill="FFFFFF"/>
+        </w:rPr>
+        <w:t>En este caso, ambos hemos estado trabajando juntos en todo momento por lo que los dos hemos estado presentes en la creación de toda la composición.</w:t>
+      </w:r>
+    </w:p>
+    <w:p>
+      <w:pPr>
+        <w:rPr>
+          <w:rFonts w:cstheme="minorHAnsi"/>
+          <w:color w:val="212529"/>
+          <w:sz w:val="23"/>
+          <w:szCs w:val="23"/>
+          <w:shd w:val="clear" w:color="auto" w:fill="FFFFFF"/>
+        </w:rPr>
+      </w:pPr>
+      <w:r>
+        <w:rPr>
+          <w:rFonts w:cstheme="minorHAnsi"/>
+          <w:color w:val="212529"/>
+          <w:sz w:val="23"/>
+          <w:szCs w:val="23"/>
+          <w:shd w:val="clear" w:color="auto" w:fill="FFFFFF"/>
+        </w:rPr>
+        <w:t xml:space="preserve">Para remarcar algo más de donde han venido las ideas del proyecto: </w:t>
+      </w:r>
+    </w:p>
+    <w:p>
+      <w:pPr>
+        <w:rPr>
+          <w:rFonts w:cstheme="minorHAnsi"/>
+          <w:color w:val="212529"/>
+          <w:sz w:val="23"/>
+          <w:szCs w:val="23"/>
+          <w:shd w:val="clear" w:color="auto" w:fill="FFFFFF"/>
+        </w:rPr>
+      </w:pPr>
+      <w:r>
+        <w:rPr>
+          <w:rFonts w:cstheme="minorHAnsi"/>
+          <w:color w:val="212529"/>
+          <w:sz w:val="23"/>
+          <w:szCs w:val="23"/>
+          <w:shd w:val="clear" w:color="auto" w:fill="FFFFFF"/>
+        </w:rPr>
+        <w:t>Alberto la melodía de la canción</w:t>
+      </w:r>
+      <w:r>
+        <w:rPr>
+          <w:rFonts w:cstheme="minorHAnsi"/>
+          <w:color w:val="212529"/>
+          <w:sz w:val="23"/>
+          <w:szCs w:val="23"/>
+          <w:shd w:val="clear" w:color="auto" w:fill="FFFFFF"/>
+        </w:rPr>
+        <w:t>, e</w:t>
+      </w:r>
+      <w:r>
+        <w:rPr>
+          <w:rFonts w:cstheme="minorHAnsi"/>
+          <w:color w:val="212529"/>
+          <w:sz w:val="23"/>
+          <w:szCs w:val="23"/>
+          <w:shd w:val="clear" w:color="auto" w:fill="FFFFFF"/>
+        </w:rPr>
+        <w:t>l primer drop</w:t>
+      </w:r>
+      <w:r>
+        <w:rPr>
+          <w:rFonts w:cstheme="minorHAnsi"/>
+          <w:color w:val="212529"/>
+          <w:sz w:val="23"/>
+          <w:szCs w:val="23"/>
+          <w:shd w:val="clear" w:color="auto" w:fill="FFFFFF"/>
+        </w:rPr>
+        <w:t xml:space="preserve"> y los paneos</w:t>
+      </w:r>
+      <w:r>
+        <w:rPr>
+          <w:rFonts w:cstheme="minorHAnsi"/>
+          <w:color w:val="212529"/>
+          <w:sz w:val="23"/>
+          <w:szCs w:val="23"/>
+          <w:shd w:val="clear" w:color="auto" w:fill="FFFFFF"/>
+        </w:rPr>
+        <w:t>.</w:t>
+      </w:r>
+    </w:p>
+    <w:p>
+      <w:pPr>
+        <w:rPr>
+          <w:rFonts w:cstheme="minorHAnsi"/>
+          <w:color w:val="212529"/>
+          <w:sz w:val="23"/>
+          <w:szCs w:val="23"/>
+          <w:shd w:val="clear" w:color="auto" w:fill="FFFFFF"/>
+        </w:rPr>
+      </w:pPr>
+      <w:r>
+        <w:rPr>
+          <w:rFonts w:cstheme="minorHAnsi"/>
+          <w:color w:val="212529"/>
+          <w:sz w:val="23"/>
+          <w:szCs w:val="23"/>
+          <w:shd w:val="clear" w:color="auto" w:fill="FFFFFF"/>
+        </w:rPr>
+        <w:t xml:space="preserve">Rubén las baterías y </w:t>
+      </w:r>
+      <w:r>
+        <w:rPr>
+          <w:rFonts w:cstheme="minorHAnsi"/>
+          <w:color w:val="212529"/>
+          <w:sz w:val="23"/>
+          <w:szCs w:val="23"/>
+          <w:shd w:val="clear" w:color="auto" w:fill="FFFFFF"/>
+        </w:rPr>
+        <w:t>la integración de los distintos arpegiadores.</w:t>
+      </w:r>
+    </w:p>
+    <w:p>
+      <w:pPr>
         <w:rPr>
           <w:rFonts w:ascii="Segoe UI" w:hAnsi="Segoe UI" w:cs="Segoe UI"/>
           <w:b/>
@@ -144,11 +280,8 @@
           <w:szCs w:val="23"/>
           <w:shd w:val="clear" w:color="auto" w:fill="FFFFFF"/>
         </w:rPr>
-        <w:t>as contribuciones de cada uno</w:t>
-      </w:r>
-    </w:p>
-    <w:p>
-      <w:pPr>
+      </w:pPr>
+      <w:r>
         <w:rPr>
           <w:rFonts w:ascii="Segoe UI" w:hAnsi="Segoe UI" w:cs="Segoe UI"/>
           <w:b/>
@@ -158,8 +291,200 @@
           <w:szCs w:val="23"/>
           <w:shd w:val="clear" w:color="auto" w:fill="FFFFFF"/>
         </w:rPr>
-      </w:pPr>
-      <w:r>
+        <w:t>Una breve descripción del proyecto realizado (de entre 100 y 300 palabras incluyendo detalles sobre la consecución de los objetivos propuestos, y extras no inicialmente planteados)</w:t>
+      </w:r>
+    </w:p>
+    <w:p>
+      <w:pPr>
+        <w:rPr>
+          <w:rFonts w:cstheme="minorHAnsi"/>
+          <w:color w:val="212529"/>
+          <w:sz w:val="23"/>
+          <w:szCs w:val="23"/>
+          <w:shd w:val="clear" w:color="auto" w:fill="FFFFFF"/>
+        </w:rPr>
+      </w:pPr>
+      <w:r>
+        <w:rPr>
+          <w:rFonts w:cstheme="minorHAnsi"/>
+          <w:color w:val="212529"/>
+          <w:sz w:val="23"/>
+          <w:szCs w:val="23"/>
+          <w:shd w:val="clear" w:color="auto" w:fill="FFFFFF"/>
+        </w:rPr>
+        <w:t>Composición musical de género electrónica/tecno basada en el uso de plugins no triviales como arpegiadores (BlueArp) y sintetizadores que nos ayuden a encontrar un estilo similar a la música de los niveles de Geometry Dash, siendo la música una característica importante de dicho juego. Además del estudio de acordes, escalas, progresiones... utilizadas en el proyecto.</w:t>
+      </w:r>
+    </w:p>
+    <w:p>
+      <w:pPr>
+        <w:rPr>
+          <w:rFonts w:cstheme="minorHAnsi"/>
+          <w:color w:val="212529"/>
+          <w:sz w:val="23"/>
+          <w:szCs w:val="23"/>
+          <w:shd w:val="clear" w:color="auto" w:fill="FFFFFF"/>
+        </w:rPr>
+      </w:pPr>
+      <w:r>
+        <w:rPr>
+          <w:rFonts w:cstheme="minorHAnsi"/>
+          <w:color w:val="212529"/>
+          <w:sz w:val="23"/>
+          <w:szCs w:val="23"/>
+          <w:shd w:val="clear" w:color="auto" w:fill="FFFFFF"/>
+        </w:rPr>
+        <w:t xml:space="preserve">Nuestro flujo de trabajo ha sido el siguiente: </w:t>
+      </w:r>
+    </w:p>
+    <w:p>
+      <w:pPr>
+        <w:rPr>
+          <w:rFonts w:cstheme="minorHAnsi"/>
+          <w:color w:val="212529"/>
+          <w:sz w:val="23"/>
+          <w:szCs w:val="23"/>
+          <w:shd w:val="clear" w:color="auto" w:fill="FFFFFF"/>
+        </w:rPr>
+      </w:pPr>
+      <w:r>
+        <w:rPr>
+          <w:rFonts w:cstheme="minorHAnsi"/>
+          <w:color w:val="212529"/>
+          <w:sz w:val="23"/>
+          <w:szCs w:val="23"/>
+          <w:shd w:val="clear" w:color="auto" w:fill="FFFFFF"/>
+        </w:rPr>
+        <w:t>Estudio del plugin BlueArp.</w:t>
+      </w:r>
+    </w:p>
+    <w:p>
+      <w:pPr>
+        <w:rPr>
+          <w:rFonts w:cstheme="minorHAnsi"/>
+          <w:color w:val="212529"/>
+          <w:sz w:val="23"/>
+          <w:szCs w:val="23"/>
+          <w:shd w:val="clear" w:color="auto" w:fill="FFFFFF"/>
+        </w:rPr>
+      </w:pPr>
+      <w:r>
+        <w:rPr>
+          <w:rFonts w:cstheme="minorHAnsi"/>
+          <w:color w:val="212529"/>
+          <w:sz w:val="23"/>
+          <w:szCs w:val="23"/>
+          <w:shd w:val="clear" w:color="auto" w:fill="FFFFFF"/>
+        </w:rPr>
+        <w:t>Búsqueda de plugins que nos proporcionaran instrumentos virtuales con sonidos electrónicos. Empezamos usando Kairatune pero finalmente no nos convenció y optamos por seguir buscando y encontramos Helm.</w:t>
+      </w:r>
+    </w:p>
+    <w:p>
+      <w:pPr>
+        <w:rPr>
+          <w:rFonts w:cstheme="minorHAnsi"/>
+          <w:color w:val="212529"/>
+          <w:sz w:val="23"/>
+          <w:szCs w:val="23"/>
+          <w:shd w:val="clear" w:color="auto" w:fill="FFFFFF"/>
+        </w:rPr>
+      </w:pPr>
+      <w:r>
+        <w:rPr>
+          <w:rFonts w:cstheme="minorHAnsi"/>
+          <w:color w:val="212529"/>
+          <w:sz w:val="23"/>
+          <w:szCs w:val="23"/>
+          <w:shd w:val="clear" w:color="auto" w:fill="FFFFFF"/>
+        </w:rPr>
+        <w:t>Establecer la estructura que usaríamos para la canción.</w:t>
+      </w:r>
+    </w:p>
+    <w:p>
+      <w:pPr>
+        <w:rPr>
+          <w:rFonts w:cstheme="minorHAnsi"/>
+          <w:color w:val="212529"/>
+          <w:sz w:val="23"/>
+          <w:szCs w:val="23"/>
+          <w:shd w:val="clear" w:color="auto" w:fill="FFFFFF"/>
+        </w:rPr>
+      </w:pPr>
+      <w:r>
+        <w:rPr>
+          <w:rFonts w:cstheme="minorHAnsi"/>
+          <w:color w:val="212529"/>
+          <w:sz w:val="23"/>
+          <w:szCs w:val="23"/>
+          <w:shd w:val="clear" w:color="auto" w:fill="FFFFFF"/>
+        </w:rPr>
+        <w:t>Empezar a componer melodías en Reaper e ir añadiendo pistas con distintos instrumentos.</w:t>
+      </w:r>
+    </w:p>
+    <w:p>
+      <w:pPr>
+        <w:rPr>
+          <w:rFonts w:cstheme="minorHAnsi"/>
+          <w:color w:val="212529"/>
+          <w:sz w:val="23"/>
+          <w:szCs w:val="23"/>
+          <w:shd w:val="clear" w:color="auto" w:fill="FFFFFF"/>
+        </w:rPr>
+      </w:pPr>
+      <w:r>
+        <w:rPr>
+          <w:rFonts w:cstheme="minorHAnsi"/>
+          <w:color w:val="212529"/>
+          <w:sz w:val="23"/>
+          <w:szCs w:val="23"/>
+          <w:shd w:val="clear" w:color="auto" w:fill="FFFFFF"/>
+        </w:rPr>
+        <w:t>Añadir las progresiones y melodías que luego irán al arpegiador.</w:t>
+      </w:r>
+    </w:p>
+    <w:p>
+      <w:pPr>
+        <w:rPr>
+          <w:rFonts w:cstheme="minorHAnsi"/>
+          <w:color w:val="212529"/>
+          <w:sz w:val="23"/>
+          <w:szCs w:val="23"/>
+          <w:shd w:val="clear" w:color="auto" w:fill="FFFFFF"/>
+        </w:rPr>
+      </w:pPr>
+      <w:r>
+        <w:rPr>
+          <w:rFonts w:cstheme="minorHAnsi"/>
+          <w:color w:val="212529"/>
+          <w:sz w:val="23"/>
+          <w:szCs w:val="23"/>
+          <w:shd w:val="clear" w:color="auto" w:fill="FFFFFF"/>
+        </w:rPr>
+        <w:t>Transiciones entre distintas partes de la canción.</w:t>
+      </w:r>
+    </w:p>
+    <w:p>
+      <w:pPr>
+        <w:rPr>
+          <w:rFonts w:cstheme="minorHAnsi"/>
+          <w:color w:val="212529"/>
+          <w:sz w:val="23"/>
+          <w:szCs w:val="23"/>
+          <w:shd w:val="clear" w:color="auto" w:fill="FFFFFF"/>
+        </w:rPr>
+      </w:pPr>
+      <w:r>
+        <w:rPr>
+          <w:rFonts w:cstheme="minorHAnsi"/>
+          <w:color w:val="212529"/>
+          <w:sz w:val="23"/>
+          <w:szCs w:val="23"/>
+          <w:shd w:val="clear" w:color="auto" w:fill="FFFFFF"/>
+        </w:rPr>
+        <w:t>Añadir efectos (como ecualizadores, delay, reverb, paneo) y con sus respectivas automatizaciones.</w:t>
+      </w:r>
+    </w:p>
+    <w:p>
+      <w:pPr>
         <w:rPr>
           <w:rFonts w:ascii="Segoe UI" w:hAnsi="Segoe UI" w:cs="Segoe UI"/>
           <w:b/>
@@ -169,9 +494,32 @@
           <w:szCs w:val="23"/>
           <w:shd w:val="clear" w:color="auto" w:fill="FFFFFF"/>
         </w:rPr>
-        <w:t>U</w:t>
-      </w:r>
-      <w:r>
+      </w:pPr>
+    </w:p>
+    <w:p>
+      <w:pPr>
+        <w:rPr>
+          <w:rFonts w:ascii="Segoe UI" w:hAnsi="Segoe UI" w:cs="Segoe UI"/>
+          <w:color w:val="212529"/>
+          <w:sz w:val="23"/>
+          <w:szCs w:val="23"/>
+          <w:shd w:val="clear" w:color="auto" w:fill="FFFFFF"/>
+        </w:rPr>
+      </w:pPr>
+    </w:p>
+    <w:p>
+      <w:pPr>
+        <w:rPr>
+          <w:rFonts w:ascii="Segoe UI" w:hAnsi="Segoe UI" w:cs="Segoe UI"/>
+          <w:color w:val="212529"/>
+          <w:sz w:val="23"/>
+          <w:szCs w:val="23"/>
+          <w:shd w:val="clear" w:color="auto" w:fill="FFFFFF"/>
+        </w:rPr>
+      </w:pPr>
+    </w:p>
+    <w:p>
+      <w:pPr>
         <w:rPr>
           <w:rFonts w:ascii="Segoe UI" w:hAnsi="Segoe UI" w:cs="Segoe UI"/>
           <w:b/>
@@ -181,22 +529,8 @@
           <w:szCs w:val="23"/>
           <w:shd w:val="clear" w:color="auto" w:fill="FFFFFF"/>
         </w:rPr>
-        <w:t xml:space="preserve">na breve descripción del proyecto realizado (de entre 100 y 300 palabras incluyendo detalles sobre la consecución de los objetivos propuestos, y extras no inicialmente planteados), </w:t>
-      </w:r>
-    </w:p>
-    <w:p>
-      <w:pPr>
-        <w:rPr>
-          <w:rFonts w:ascii="Segoe UI" w:hAnsi="Segoe UI" w:cs="Segoe UI"/>
-          <w:color w:val="212529"/>
-          <w:sz w:val="23"/>
-          <w:szCs w:val="23"/>
-          <w:shd w:val="clear" w:color="auto" w:fill="FFFFFF"/>
-        </w:rPr>
-      </w:pPr>
-    </w:p>
-    <w:p>
-      <w:pPr>
+      </w:pPr>
+      <w:r>
         <w:rPr>
           <w:rFonts w:ascii="Segoe UI" w:hAnsi="Segoe UI" w:cs="Segoe UI"/>
           <w:b/>
@@ -206,8 +540,75 @@
           <w:szCs w:val="23"/>
           <w:shd w:val="clear" w:color="auto" w:fill="FFFFFF"/>
         </w:rPr>
-      </w:pPr>
-      <w:r>
+        <w:lastRenderedPageBreak/>
+        <w:t xml:space="preserve">tecnología utilizada (lenguajes, librerías, frameworks, plugins, etc.) </w:t>
+      </w:r>
+    </w:p>
+    <w:p>
+      <w:pPr>
+        <w:rPr>
+          <w:rFonts w:ascii="Segoe UI" w:hAnsi="Segoe UI" w:cs="Segoe UI"/>
+          <w:color w:val="212529"/>
+          <w:sz w:val="23"/>
+          <w:szCs w:val="23"/>
+          <w:shd w:val="clear" w:color="auto" w:fill="FFFFFF"/>
+        </w:rPr>
+      </w:pPr>
+      <w:r>
+        <w:rPr>
+          <w:rFonts w:ascii="Segoe UI" w:hAnsi="Segoe UI" w:cs="Segoe UI"/>
+          <w:color w:val="212529"/>
+          <w:sz w:val="23"/>
+          <w:szCs w:val="23"/>
+          <w:shd w:val="clear" w:color="auto" w:fill="FFFFFF"/>
+        </w:rPr>
+        <w:t>Daw: Reaper</w:t>
+      </w:r>
+    </w:p>
+    <w:p>
+      <w:pPr>
+        <w:rPr>
+          <w:rFonts w:ascii="Segoe UI" w:hAnsi="Segoe UI" w:cs="Segoe UI"/>
+          <w:color w:val="212529"/>
+          <w:sz w:val="23"/>
+          <w:szCs w:val="23"/>
+          <w:shd w:val="clear" w:color="auto" w:fill="FFFFFF"/>
+        </w:rPr>
+      </w:pPr>
+      <w:r>
+        <w:rPr>
+          <w:rFonts w:ascii="Segoe UI" w:hAnsi="Segoe UI" w:cs="Segoe UI"/>
+          <w:color w:val="212529"/>
+          <w:sz w:val="23"/>
+          <w:szCs w:val="23"/>
+          <w:shd w:val="clear" w:color="auto" w:fill="FFFFFF"/>
+        </w:rPr>
+        <w:t>Plugins: BlueArp, Helm, Sitala, OrilRiver, sintetizadores y ecualizadores de Reaper</w:t>
+      </w:r>
+      <w:r>
+        <w:rPr>
+          <w:rFonts w:ascii="Segoe UI" w:hAnsi="Segoe UI" w:cs="Segoe UI"/>
+          <w:color w:val="212529"/>
+          <w:sz w:val="23"/>
+          <w:szCs w:val="23"/>
+          <w:shd w:val="clear" w:color="auto" w:fill="FFFFFF"/>
+        </w:rPr>
+        <w:t>.</w:t>
+      </w:r>
+    </w:p>
+    <w:p>
+      <w:pPr>
+        <w:rPr>
+          <w:rFonts w:ascii="Segoe UI" w:hAnsi="Segoe UI" w:cs="Segoe UI"/>
+          <w:color w:val="212529"/>
+          <w:sz w:val="23"/>
+          <w:szCs w:val="23"/>
+          <w:shd w:val="clear" w:color="auto" w:fill="FFFFFF"/>
+        </w:rPr>
+      </w:pPr>
+    </w:p>
+    <w:p>
+      <w:pPr>
         <w:rPr>
           <w:rFonts w:ascii="Segoe UI" w:hAnsi="Segoe UI" w:cs="Segoe UI"/>
           <w:b/>
@@ -217,9 +618,7 @@
           <w:szCs w:val="23"/>
           <w:shd w:val="clear" w:color="auto" w:fill="FFFFFF"/>
         </w:rPr>
-        <w:t xml:space="preserve">tecnología utilizada (lenguajes, librerías, </w:t>
-      </w:r>
-      <w:proofErr w:type="spellStart"/>
+      </w:pPr>
       <w:r>
         <w:rPr>
           <w:rFonts w:ascii="Segoe UI" w:hAnsi="Segoe UI" w:cs="Segoe UI"/>
@@ -230,233 +629,197 @@
           <w:szCs w:val="23"/>
           <w:shd w:val="clear" w:color="auto" w:fill="FFFFFF"/>
         </w:rPr>
-        <w:t>frameworks</w:t>
-      </w:r>
-      <w:proofErr w:type="spellEnd"/>
-      <w:r>
-        <w:rPr>
-          <w:rFonts w:ascii="Segoe UI" w:hAnsi="Segoe UI" w:cs="Segoe UI"/>
-          <w:b/>
-          <w:bCs/>
-          <w:color w:val="212529"/>
-          <w:sz w:val="23"/>
-          <w:szCs w:val="23"/>
-          <w:shd w:val="clear" w:color="auto" w:fill="FFFFFF"/>
-        </w:rPr>
-        <w:t xml:space="preserve">, </w:t>
-      </w:r>
-      <w:proofErr w:type="spellStart"/>
-      <w:r>
-        <w:rPr>
-          <w:rFonts w:ascii="Segoe UI" w:hAnsi="Segoe UI" w:cs="Segoe UI"/>
-          <w:b/>
-          <w:bCs/>
-          <w:color w:val="212529"/>
-          <w:sz w:val="23"/>
-          <w:szCs w:val="23"/>
-          <w:shd w:val="clear" w:color="auto" w:fill="FFFFFF"/>
-        </w:rPr>
-        <w:t>plugins</w:t>
-      </w:r>
-      <w:proofErr w:type="spellEnd"/>
-      <w:r>
-        <w:rPr>
-          <w:rFonts w:ascii="Segoe UI" w:hAnsi="Segoe UI" w:cs="Segoe UI"/>
-          <w:b/>
-          <w:bCs/>
-          <w:color w:val="212529"/>
-          <w:sz w:val="23"/>
-          <w:szCs w:val="23"/>
-          <w:shd w:val="clear" w:color="auto" w:fill="FFFFFF"/>
-        </w:rPr>
-        <w:t xml:space="preserve">, etc.) </w:t>
-      </w:r>
-    </w:p>
-    <w:p>
-      <w:pPr>
-        <w:rPr>
-          <w:rFonts w:ascii="Segoe UI" w:hAnsi="Segoe UI" w:cs="Segoe UI"/>
-          <w:color w:val="212529"/>
-          <w:sz w:val="23"/>
-          <w:szCs w:val="23"/>
-          <w:shd w:val="clear" w:color="auto" w:fill="FFFFFF"/>
-        </w:rPr>
-      </w:pPr>
-      <w:proofErr w:type="spellStart"/>
-      <w:r>
-        <w:rPr>
-          <w:rFonts w:ascii="Segoe UI" w:hAnsi="Segoe UI" w:cs="Segoe UI"/>
-          <w:color w:val="212529"/>
-          <w:sz w:val="23"/>
-          <w:szCs w:val="23"/>
-          <w:shd w:val="clear" w:color="auto" w:fill="FFFFFF"/>
-        </w:rPr>
-        <w:t>Daw</w:t>
-      </w:r>
-      <w:proofErr w:type="spellEnd"/>
-      <w:r>
-        <w:rPr>
-          <w:rFonts w:ascii="Segoe UI" w:hAnsi="Segoe UI" w:cs="Segoe UI"/>
-          <w:color w:val="212529"/>
-          <w:sz w:val="23"/>
-          <w:szCs w:val="23"/>
-          <w:shd w:val="clear" w:color="auto" w:fill="FFFFFF"/>
-        </w:rPr>
-        <w:t xml:space="preserve">: </w:t>
-      </w:r>
-      <w:proofErr w:type="spellStart"/>
-      <w:r>
-        <w:rPr>
-          <w:rFonts w:ascii="Segoe UI" w:hAnsi="Segoe UI" w:cs="Segoe UI"/>
-          <w:color w:val="212529"/>
-          <w:sz w:val="23"/>
-          <w:szCs w:val="23"/>
-          <w:shd w:val="clear" w:color="auto" w:fill="FFFFFF"/>
-        </w:rPr>
-        <w:t>Reaper</w:t>
-      </w:r>
-      <w:proofErr w:type="spellEnd"/>
-    </w:p>
-    <w:p>
-      <w:pPr>
-        <w:rPr>
-          <w:rFonts w:ascii="Segoe UI" w:hAnsi="Segoe UI" w:cs="Segoe UI"/>
-          <w:color w:val="212529"/>
-          <w:sz w:val="23"/>
-          <w:szCs w:val="23"/>
-          <w:shd w:val="clear" w:color="auto" w:fill="FFFFFF"/>
-        </w:rPr>
-      </w:pPr>
-      <w:proofErr w:type="spellStart"/>
-      <w:r>
-        <w:rPr>
-          <w:rFonts w:ascii="Segoe UI" w:hAnsi="Segoe UI" w:cs="Segoe UI"/>
-          <w:color w:val="212529"/>
-          <w:sz w:val="23"/>
-          <w:szCs w:val="23"/>
-          <w:shd w:val="clear" w:color="auto" w:fill="FFFFFF"/>
-        </w:rPr>
-        <w:t>Plugins</w:t>
-      </w:r>
-      <w:proofErr w:type="spellEnd"/>
-      <w:r>
-        <w:rPr>
-          <w:rFonts w:ascii="Segoe UI" w:hAnsi="Segoe UI" w:cs="Segoe UI"/>
-          <w:color w:val="212529"/>
-          <w:sz w:val="23"/>
-          <w:szCs w:val="23"/>
-          <w:shd w:val="clear" w:color="auto" w:fill="FFFFFF"/>
-        </w:rPr>
-        <w:t xml:space="preserve">: </w:t>
-      </w:r>
-      <w:proofErr w:type="spellStart"/>
-      <w:r>
-        <w:rPr>
-          <w:rFonts w:ascii="Segoe UI" w:hAnsi="Segoe UI" w:cs="Segoe UI"/>
-          <w:color w:val="212529"/>
-          <w:sz w:val="23"/>
-          <w:szCs w:val="23"/>
-          <w:shd w:val="clear" w:color="auto" w:fill="FFFFFF"/>
-        </w:rPr>
-        <w:t>BlueArp</w:t>
-      </w:r>
-      <w:proofErr w:type="spellEnd"/>
-      <w:r>
-        <w:rPr>
-          <w:rFonts w:ascii="Segoe UI" w:hAnsi="Segoe UI" w:cs="Segoe UI"/>
-          <w:color w:val="212529"/>
-          <w:sz w:val="23"/>
-          <w:szCs w:val="23"/>
-          <w:shd w:val="clear" w:color="auto" w:fill="FFFFFF"/>
-        </w:rPr>
-        <w:t xml:space="preserve">, Helm, </w:t>
-      </w:r>
-      <w:proofErr w:type="spellStart"/>
-      <w:r>
-        <w:rPr>
-          <w:rFonts w:ascii="Segoe UI" w:hAnsi="Segoe UI" w:cs="Segoe UI"/>
-          <w:color w:val="212529"/>
-          <w:sz w:val="23"/>
-          <w:szCs w:val="23"/>
-          <w:shd w:val="clear" w:color="auto" w:fill="FFFFFF"/>
-        </w:rPr>
-        <w:t>Sitala</w:t>
-      </w:r>
-      <w:proofErr w:type="spellEnd"/>
-      <w:r>
-        <w:rPr>
-          <w:rFonts w:ascii="Segoe UI" w:hAnsi="Segoe UI" w:cs="Segoe UI"/>
-          <w:color w:val="212529"/>
-          <w:sz w:val="23"/>
-          <w:szCs w:val="23"/>
-          <w:shd w:val="clear" w:color="auto" w:fill="FFFFFF"/>
-        </w:rPr>
-        <w:t xml:space="preserve">, </w:t>
-      </w:r>
-      <w:proofErr w:type="spellStart"/>
-      <w:r>
-        <w:rPr>
-          <w:rFonts w:ascii="Segoe UI" w:hAnsi="Segoe UI" w:cs="Segoe UI"/>
-          <w:color w:val="212529"/>
-          <w:sz w:val="23"/>
-          <w:szCs w:val="23"/>
-          <w:shd w:val="clear" w:color="auto" w:fill="FFFFFF"/>
-        </w:rPr>
-        <w:t>OrilRiver</w:t>
-      </w:r>
-      <w:proofErr w:type="spellEnd"/>
-      <w:r>
-        <w:rPr>
-          <w:rFonts w:ascii="Segoe UI" w:hAnsi="Segoe UI" w:cs="Segoe UI"/>
-          <w:color w:val="212529"/>
-          <w:sz w:val="23"/>
-          <w:szCs w:val="23"/>
-          <w:shd w:val="clear" w:color="auto" w:fill="FFFFFF"/>
-        </w:rPr>
-        <w:t xml:space="preserve">, sintetizadores y ecualizadores de </w:t>
-      </w:r>
-      <w:proofErr w:type="spellStart"/>
-      <w:r>
-        <w:rPr>
-          <w:rFonts w:ascii="Segoe UI" w:hAnsi="Segoe UI" w:cs="Segoe UI"/>
-          <w:color w:val="212529"/>
-          <w:sz w:val="23"/>
-          <w:szCs w:val="23"/>
-          <w:shd w:val="clear" w:color="auto" w:fill="FFFFFF"/>
-        </w:rPr>
-        <w:t>Reaper</w:t>
-      </w:r>
-      <w:proofErr w:type="spellEnd"/>
-    </w:p>
-    <w:p>
-      <w:pPr>
-        <w:rPr>
-          <w:rFonts w:ascii="Segoe UI" w:hAnsi="Segoe UI" w:cs="Segoe UI"/>
-          <w:color w:val="212529"/>
-          <w:sz w:val="23"/>
-          <w:szCs w:val="23"/>
-          <w:shd w:val="clear" w:color="auto" w:fill="FFFFFF"/>
-        </w:rPr>
-      </w:pPr>
-    </w:p>
-    <w:p>
-      <w:pPr>
-        <w:rPr>
-          <w:b/>
-          <w:bCs/>
-        </w:rPr>
-      </w:pPr>
-      <w:r>
-        <w:rPr>
-          <w:rFonts w:ascii="Segoe UI" w:hAnsi="Segoe UI" w:cs="Segoe UI"/>
-          <w:b/>
-          <w:bCs/>
-          <w:color w:val="212529"/>
-          <w:sz w:val="23"/>
-          <w:szCs w:val="23"/>
-          <w:shd w:val="clear" w:color="auto" w:fill="FFFFFF"/>
-        </w:rPr>
         <w:t>par de ideas para la posible continuación/mejora del trabajo</w:t>
+      </w:r>
+    </w:p>
+    <w:p>
+      <w:pPr>
+        <w:rPr>
+          <w:rFonts w:ascii="Segoe UI" w:hAnsi="Segoe UI" w:cs="Segoe UI"/>
+          <w:color w:val="212529"/>
+          <w:sz w:val="23"/>
+          <w:szCs w:val="23"/>
+          <w:shd w:val="clear" w:color="auto" w:fill="FFFFFF"/>
+        </w:rPr>
+      </w:pPr>
+      <w:r>
+        <w:rPr>
+          <w:rFonts w:ascii="Segoe UI" w:hAnsi="Segoe UI" w:cs="Segoe UI"/>
+          <w:color w:val="212529"/>
+          <w:sz w:val="23"/>
+          <w:szCs w:val="23"/>
+          <w:shd w:val="clear" w:color="auto" w:fill="FFFFFF"/>
+        </w:rPr>
+        <w:t>Mejora en las transiciones de las distintas partes de la canción.</w:t>
+      </w:r>
+    </w:p>
+    <w:p>
+      <w:pPr>
+        <w:rPr>
+          <w:rFonts w:ascii="Segoe UI" w:hAnsi="Segoe UI" w:cs="Segoe UI"/>
+          <w:color w:val="212529"/>
+          <w:sz w:val="23"/>
+          <w:szCs w:val="23"/>
+          <w:shd w:val="clear" w:color="auto" w:fill="FFFFFF"/>
+        </w:rPr>
+      </w:pPr>
+      <w:r>
+        <w:rPr>
+          <w:rFonts w:ascii="Segoe UI" w:hAnsi="Segoe UI" w:cs="Segoe UI"/>
+          <w:color w:val="212529"/>
+          <w:sz w:val="23"/>
+          <w:szCs w:val="23"/>
+          <w:shd w:val="clear" w:color="auto" w:fill="FFFFFF"/>
+        </w:rPr>
+        <w:t>Enriquecer las melodías de lo arpegiadores.</w:t>
+      </w:r>
+    </w:p>
+    <w:p>
+      <w:pPr>
+        <w:rPr>
+          <w:rFonts w:ascii="Segoe UI" w:hAnsi="Segoe UI" w:cs="Segoe UI"/>
+          <w:color w:val="212529"/>
+          <w:sz w:val="23"/>
+          <w:szCs w:val="23"/>
+          <w:shd w:val="clear" w:color="auto" w:fill="FFFFFF"/>
+        </w:rPr>
+      </w:pPr>
+    </w:p>
+    <w:p>
+      <w:pPr>
+        <w:rPr>
+          <w:rFonts w:ascii="Segoe UI" w:hAnsi="Segoe UI" w:cs="Segoe UI"/>
+          <w:color w:val="212529"/>
+          <w:sz w:val="23"/>
+          <w:szCs w:val="23"/>
+          <w:shd w:val="clear" w:color="auto" w:fill="FFFFFF"/>
+        </w:rPr>
+      </w:pPr>
+      <w:r>
+        <w:rPr>
+          <w:rFonts w:ascii="Segoe UI" w:hAnsi="Segoe UI" w:cs="Segoe UI"/>
+          <w:color w:val="212529"/>
+          <w:sz w:val="23"/>
+          <w:szCs w:val="23"/>
+          <w:shd w:val="clear" w:color="auto" w:fill="FFFFFF"/>
+        </w:rPr>
+        <w:t>ESCALAS:</w:t>
+      </w:r>
+    </w:p>
+    <w:p>
+      <w:pPr>
+        <w:rPr>
+          <w:rFonts w:ascii="Segoe UI" w:hAnsi="Segoe UI" w:cs="Segoe UI"/>
+          <w:color w:val="212529"/>
+          <w:sz w:val="23"/>
+          <w:szCs w:val="23"/>
+          <w:shd w:val="clear" w:color="auto" w:fill="FFFFFF"/>
+        </w:rPr>
+      </w:pPr>
+      <w:r>
+        <w:rPr>
+          <w:rFonts w:ascii="Segoe UI" w:hAnsi="Segoe UI" w:cs="Segoe UI"/>
+          <w:color w:val="212529"/>
+          <w:sz w:val="23"/>
+          <w:szCs w:val="23"/>
+          <w:shd w:val="clear" w:color="auto" w:fill="FFFFFF"/>
+        </w:rPr>
+        <w:t>Do mayor en la progresión que tiene arpegiador</w:t>
+      </w:r>
+      <w:r>
+        <w:rPr>
+          <w:rFonts w:ascii="Segoe UI" w:hAnsi="Segoe UI" w:cs="Segoe UI"/>
+          <w:color w:val="212529"/>
+          <w:sz w:val="23"/>
+          <w:szCs w:val="23"/>
+          <w:shd w:val="clear" w:color="auto" w:fill="FFFFFF"/>
+        </w:rPr>
+        <w:t>, tonalidad mayor</w:t>
+      </w:r>
+    </w:p>
+    <w:p>
+      <w:pPr>
+        <w:rPr>
+          <w:rFonts w:ascii="Segoe UI" w:hAnsi="Segoe UI" w:cs="Segoe UI"/>
+          <w:color w:val="212529"/>
+          <w:sz w:val="23"/>
+          <w:szCs w:val="23"/>
+          <w:shd w:val="clear" w:color="auto" w:fill="FFFFFF"/>
+        </w:rPr>
+      </w:pPr>
+      <w:r>
+        <w:rPr>
+          <w:rFonts w:ascii="Segoe UI" w:hAnsi="Segoe UI" w:cs="Segoe UI"/>
+          <w:color w:val="212529"/>
+          <w:sz w:val="23"/>
+          <w:szCs w:val="23"/>
+          <w:shd w:val="clear" w:color="auto" w:fill="FFFFFF"/>
+        </w:rPr>
+        <w:t>Progresión</w:t>
+      </w:r>
+      <w:r>
+        <w:rPr>
+          <w:rFonts w:ascii="Segoe UI" w:hAnsi="Segoe UI" w:cs="Segoe UI"/>
+          <w:color w:val="212529"/>
+          <w:sz w:val="23"/>
+          <w:szCs w:val="23"/>
+          <w:shd w:val="clear" w:color="auto" w:fill="FFFFFF"/>
+        </w:rPr>
+        <w:t xml:space="preserve">: I IV V </w:t>
+      </w:r>
+      <w:r>
+        <w:rPr>
+          <w:rFonts w:ascii="Segoe UI" w:hAnsi="Segoe UI" w:cs="Segoe UI"/>
+          <w:color w:val="212529"/>
+          <w:sz w:val="23"/>
+          <w:szCs w:val="23"/>
+          <w:shd w:val="clear" w:color="auto" w:fill="FFFFFF"/>
+        </w:rPr>
+        <w:t>iii</w:t>
+      </w:r>
+      <w:r>
+        <w:rPr>
+          <w:rFonts w:ascii="Segoe UI" w:hAnsi="Segoe UI" w:cs="Segoe UI"/>
+          <w:color w:val="212529"/>
+          <w:sz w:val="23"/>
+          <w:szCs w:val="23"/>
+          <w:shd w:val="clear" w:color="auto" w:fill="FFFFFF"/>
+        </w:rPr>
+        <w:t xml:space="preserve"> </w:t>
+      </w:r>
+    </w:p>
+    <w:p>
+      <w:pPr>
+        <w:rPr>
+          <w:rFonts w:ascii="Segoe UI" w:hAnsi="Segoe UI" w:cs="Segoe UI"/>
+          <w:color w:val="212529"/>
+          <w:sz w:val="23"/>
+          <w:szCs w:val="23"/>
+          <w:shd w:val="clear" w:color="auto" w:fill="FFFFFF"/>
+        </w:rPr>
+      </w:pPr>
+    </w:p>
+    <w:p>
+      <w:pPr>
+        <w:rPr>
+          <w:rFonts w:ascii="Segoe UI" w:hAnsi="Segoe UI" w:cs="Segoe UI"/>
+          <w:color w:val="212529"/>
+          <w:sz w:val="23"/>
+          <w:szCs w:val="23"/>
+          <w:shd w:val="clear" w:color="auto" w:fill="FFFFFF"/>
+        </w:rPr>
+      </w:pPr>
+    </w:p>
+    <w:p>
+      <w:r>
+        <w:rPr>
+          <w:rFonts w:ascii="Segoe UI" w:hAnsi="Segoe UI" w:cs="Segoe UI"/>
+          <w:color w:val="212529"/>
+          <w:sz w:val="23"/>
+          <w:szCs w:val="23"/>
+          <w:shd w:val="clear" w:color="auto" w:fill="FFFFFF"/>
+        </w:rPr>
+        <w:t>Fa menor en la melodía principal</w:t>
       </w:r>
     </w:p>
     <w:sectPr>

</xml_diff>